<commit_message>
Unconfirmed issues exported + as requested won't fix and false positive issues are exported in a new tab in XLSX file
</commit_message>
<xml_diff>
--- a/src/main/resources/template/cnes-code-analysis-template.docx
+++ b/src/main/resources/template/cnes-code-analysis-template.docx
@@ -2741,8 +2741,6 @@
       <w:r>
         <w:t xml:space="preserve"> qualité</w:t>
       </w:r>
-      <w:bookmarkStart w:id="3" w:name="_GoBack"/>
-      <w:bookmarkEnd w:id="3"/>
     </w:p>
     <w:p>
       <w:pPr>
@@ -2822,13 +2820,13 @@
           <w:numId w:val="1"/>
         </w:numPr>
       </w:pPr>
-      <w:bookmarkStart w:id="4" w:name="_Toc481744298"/>
-      <w:bookmarkStart w:id="5" w:name="_Toc492459365"/>
-      <w:bookmarkEnd w:id="4"/>
+      <w:bookmarkStart w:id="3" w:name="_Toc481744298"/>
+      <w:bookmarkStart w:id="4" w:name="_Toc492459365"/>
+      <w:bookmarkEnd w:id="3"/>
       <w:r>
         <w:t>Synthèse des résultats</w:t>
       </w:r>
-      <w:bookmarkEnd w:id="5"/>
+      <w:bookmarkEnd w:id="4"/>
     </w:p>
     <w:p>
       <w:r>
@@ -2940,7 +2938,7 @@
                 <w:bCs w:val="0"/>
               </w:rPr>
             </w:pPr>
-            <w:bookmarkStart w:id="6" w:name="qualityGate"/>
+            <w:bookmarkStart w:id="5" w:name="qualityGate"/>
             <w:proofErr w:type="spellStart"/>
             <w:r>
               <w:t>Reliability</w:t>
@@ -3187,7 +3185,7 @@
         </w:tc>
       </w:tr>
     </w:tbl>
-    <w:bookmarkEnd w:id="6"/>
+    <w:bookmarkEnd w:id="5"/>
     <w:p>
       <w:r>
         <w:t xml:space="preserve">La volumétrie du </w:t>
@@ -3275,7 +3273,7 @@
             <w:pPr>
               <w:pStyle w:val="Tableau"/>
             </w:pPr>
-            <w:bookmarkStart w:id="7" w:name="technicalDebt"/>
+            <w:bookmarkStart w:id="6" w:name="technicalDebt"/>
             <w:r>
               <w:t>$ISSUES_COUNTS</w:t>
             </w:r>
@@ -3291,17 +3289,24 @@
           <w:numId w:val="1"/>
         </w:numPr>
       </w:pPr>
-      <w:bookmarkStart w:id="8" w:name="_Toc481744301"/>
-      <w:bookmarkStart w:id="9" w:name="_Toc492459366"/>
-      <w:bookmarkEnd w:id="7"/>
+      <w:bookmarkStart w:id="7" w:name="_Toc481744301"/>
+      <w:bookmarkStart w:id="8" w:name="_Toc492459366"/>
+      <w:bookmarkEnd w:id="6"/>
       <w:r>
         <w:lastRenderedPageBreak/>
         <w:t>V</w:t>
       </w:r>
-      <w:bookmarkEnd w:id="8"/>
+      <w:bookmarkEnd w:id="7"/>
       <w:r>
         <w:t>iolations recensées</w:t>
       </w:r>
+      <w:bookmarkEnd w:id="8"/>
+    </w:p>
+    <w:p>
+      <w:r>
+        <w:t>Cette section recense les violations déclarées positives. Toutes les autres violations (faux positifs, etc.) sont recensés dans le tableur joint.</w:t>
+      </w:r>
+      <w:bookmarkStart w:id="9" w:name="_GoBack"/>
       <w:bookmarkEnd w:id="9"/>
     </w:p>
     <w:p>
@@ -3312,7 +3317,7 @@
           <w:lang w:eastAsia="fr-FR"/>
         </w:rPr>
         <w:drawing>
-          <wp:inline distT="0" distB="0" distL="0" distR="0" wp14:anchorId="520F8080" wp14:editId="37C18C03">
+          <wp:inline distT="0" distB="0" distL="0" distR="0" wp14:anchorId="29734318" wp14:editId="45E1BFAB">
             <wp:extent cx="5934710" cy="3239135"/>
             <wp:effectExtent l="0" t="0" r="0" b="0"/>
             <wp:docPr id="1" name="Graphique 1"/>
@@ -3333,7 +3338,7 @@
           <w:lang w:eastAsia="fr-FR"/>
         </w:rPr>
         <w:drawing>
-          <wp:inline distT="0" distB="0" distL="0" distR="0" wp14:anchorId="17251CF1" wp14:editId="05D418D4">
+          <wp:inline distT="0" distB="0" distL="0" distR="0" wp14:anchorId="0082D5B2" wp14:editId="364CC796">
             <wp:extent cx="5934710" cy="3239135"/>
             <wp:effectExtent l="0" t="0" r="0" b="0"/>
             <wp:docPr id="2" name="Graphique 2"/>
@@ -3350,6 +3355,7 @@
     </w:p>
     <w:p>
       <w:r>
+        <w:lastRenderedPageBreak/>
         <w:t>Ce tableau énumère avec leurs détails toutes les règles violées et le nombre de fois où elles le sont.</w:t>
       </w:r>
     </w:p>
@@ -3393,7 +3399,6 @@
             </w:pPr>
             <w:bookmarkStart w:id="12" w:name="issuesDetails"/>
             <w:r>
-              <w:lastRenderedPageBreak/>
               <w:t>$ISSUES_DETAILS</w:t>
             </w:r>
           </w:p>
@@ -3700,12 +3705,24 @@
               <w:lang w:val="it-IT"/>
             </w:rPr>
           </w:pPr>
+          <w:proofErr w:type="spellStart"/>
           <w:r>
             <w:rPr>
               <w:rStyle w:val="lev"/>
+              <w:lang w:val="it-IT"/>
             </w:rPr>
-            <w:t>Chrono :</w:t>
+            <w:t>Chrono</w:t>
           </w:r>
+          <w:proofErr w:type="spellEnd"/>
+          <w:proofErr w:type="gramStart"/>
+          <w:r>
+            <w:rPr>
+              <w:rStyle w:val="lev"/>
+              <w:lang w:val="it-IT"/>
+            </w:rPr>
+            <w:t xml:space="preserve"> :</w:t>
+          </w:r>
+          <w:proofErr w:type="gramEnd"/>
           <w:r>
             <w:rPr>
               <w:lang w:val="it-IT"/>
@@ -3731,9 +3748,19 @@
           <w:r>
             <w:rPr>
               <w:rStyle w:val="lev"/>
+              <w:lang w:val="it-IT"/>
             </w:rPr>
-            <w:t>Edition :</w:t>
+            <w:t>Edition</w:t>
           </w:r>
+          <w:proofErr w:type="gramStart"/>
+          <w:r>
+            <w:rPr>
+              <w:rStyle w:val="lev"/>
+              <w:lang w:val="it-IT"/>
+            </w:rPr>
+            <w:t xml:space="preserve"> :</w:t>
+          </w:r>
+          <w:proofErr w:type="gramEnd"/>
           <w:r>
             <w:rPr>
               <w:lang w:val="it-IT"/>
@@ -3808,7 +3835,7 @@
               <w:rStyle w:val="Numrodepage"/>
               <w:noProof/>
             </w:rPr>
-            <w:t>4</w:t>
+            <w:t>6</w:t>
           </w:r>
           <w:r>
             <w:rPr>
@@ -9820,563 +9847,6 @@
 </c:chartSpace>
 </file>
 
-<file path=word/glossary/document.xml><?xml version="1.0" encoding="utf-8"?>
-<w:glossaryDocument xmlns:wpc="http://schemas.microsoft.com/office/word/2010/wordprocessingCanvas" xmlns:mc="http://schemas.openxmlformats.org/markup-compatibility/2006" xmlns:o="urn:schemas-microsoft-com:office:office" xmlns:r="http://schemas.openxmlformats.org/officeDocument/2006/relationships" xmlns:m="http://schemas.openxmlformats.org/officeDocument/2006/math" xmlns:v="urn:schemas-microsoft-com:vml" xmlns:wp14="http://schemas.microsoft.com/office/word/2010/wordprocessingDrawing" xmlns:wp="http://schemas.openxmlformats.org/drawingml/2006/wordprocessingDrawing" xmlns:w10="urn:schemas-microsoft-com:office:word" xmlns:w="http://schemas.openxmlformats.org/wordprocessingml/2006/main" xmlns:w14="http://schemas.microsoft.com/office/word/2010/wordml" xmlns:wpg="http://schemas.microsoft.com/office/word/2010/wordprocessingGroup" xmlns:wpi="http://schemas.microsoft.com/office/word/2010/wordprocessingInk" xmlns:wne="http://schemas.microsoft.com/office/word/2006/wordml" xmlns:wps="http://schemas.microsoft.com/office/word/2010/wordprocessingShape" mc:Ignorable="w14 wp14"/>
-</file>
-
-<file path=word/glossary/fontTable.xml><?xml version="1.0" encoding="utf-8"?>
-<w:fonts xmlns:mc="http://schemas.openxmlformats.org/markup-compatibility/2006" xmlns:r="http://schemas.openxmlformats.org/officeDocument/2006/relationships" xmlns:w="http://schemas.openxmlformats.org/wordprocessingml/2006/main" xmlns:w14="http://schemas.microsoft.com/office/word/2010/wordml" mc:Ignorable="w14">
-  <w:font w:name="Times New Roman">
-    <w:panose1 w:val="02020603050405020304"/>
-    <w:charset w:val="00"/>
-    <w:family w:val="roman"/>
-    <w:pitch w:val="variable"/>
-    <w:sig w:usb0="E0002AFF" w:usb1="C0007841" w:usb2="00000009" w:usb3="00000000" w:csb0="000001FF" w:csb1="00000000"/>
-  </w:font>
-  <w:font w:name="Symbol">
-    <w:panose1 w:val="05050102010706020507"/>
-    <w:charset w:val="02"/>
-    <w:family w:val="roman"/>
-    <w:pitch w:val="variable"/>
-    <w:sig w:usb0="00000000" w:usb1="10000000" w:usb2="00000000" w:usb3="00000000" w:csb0="80000000" w:csb1="00000000"/>
-  </w:font>
-  <w:font w:name="OpenSymbol">
-    <w:altName w:val="Cambria"/>
-    <w:charset w:val="00"/>
-    <w:family w:val="roman"/>
-    <w:pitch w:val="variable"/>
-  </w:font>
-  <w:font w:name="Courier New">
-    <w:panose1 w:val="02070309020205020404"/>
-    <w:charset w:val="00"/>
-    <w:family w:val="modern"/>
-    <w:pitch w:val="fixed"/>
-    <w:sig w:usb0="E0002AFF" w:usb1="C0007843" w:usb2="00000009" w:usb3="00000000" w:csb0="000001FF" w:csb1="00000000"/>
-  </w:font>
-  <w:font w:name="Wingdings">
-    <w:panose1 w:val="05000000000000000000"/>
-    <w:charset w:val="02"/>
-    <w:family w:val="auto"/>
-    <w:pitch w:val="variable"/>
-    <w:sig w:usb0="00000000" w:usb1="10000000" w:usb2="00000000" w:usb3="00000000" w:csb0="80000000" w:csb1="00000000"/>
-  </w:font>
-  <w:font w:name="Arial">
-    <w:panose1 w:val="020B0604020202020204"/>
-    <w:charset w:val="00"/>
-    <w:family w:val="swiss"/>
-    <w:pitch w:val="variable"/>
-    <w:sig w:usb0="E0002AFF" w:usb1="C0007843" w:usb2="00000009" w:usb3="00000000" w:csb0="000001FF" w:csb1="00000000"/>
-  </w:font>
-  <w:font w:name="Calibri">
-    <w:panose1 w:val="020F0502020204030204"/>
-    <w:charset w:val="00"/>
-    <w:family w:val="swiss"/>
-    <w:pitch w:val="variable"/>
-    <w:sig w:usb0="E10002FF" w:usb1="4000ACFF" w:usb2="00000009" w:usb3="00000000" w:csb0="0000019F" w:csb1="00000000"/>
-  </w:font>
-  <w:font w:name="Cambria">
-    <w:panose1 w:val="02040503050406030204"/>
-    <w:charset w:val="00"/>
-    <w:family w:val="roman"/>
-    <w:pitch w:val="variable"/>
-    <w:sig w:usb0="E00002FF" w:usb1="400004FF" w:usb2="00000000" w:usb3="00000000" w:csb0="0000019F" w:csb1="00000000"/>
-  </w:font>
-  <w:font w:name="Tahoma">
-    <w:panose1 w:val="020B0604030504040204"/>
-    <w:charset w:val="00"/>
-    <w:family w:val="swiss"/>
-    <w:pitch w:val="variable"/>
-    <w:sig w:usb0="E1002EFF" w:usb1="C000605B" w:usb2="00000029" w:usb3="00000000" w:csb0="000101FF" w:csb1="00000000"/>
-  </w:font>
-  <w:font w:name="Liberation Sans">
-    <w:altName w:val="Arial"/>
-    <w:charset w:val="00"/>
-    <w:family w:val="roman"/>
-    <w:pitch w:val="variable"/>
-  </w:font>
-  <w:font w:name="Microsoft YaHei">
-    <w:panose1 w:val="020B0503020204020204"/>
-    <w:charset w:val="86"/>
-    <w:family w:val="swiss"/>
-    <w:pitch w:val="variable"/>
-    <w:sig w:usb0="80000287" w:usb1="280F3C52" w:usb2="00000016" w:usb3="00000000" w:csb0="0004001F" w:csb1="00000000"/>
-  </w:font>
-  <w:font w:name="Mangal">
-    <w:panose1 w:val="02040503050203030202"/>
-    <w:charset w:val="00"/>
-    <w:family w:val="roman"/>
-    <w:pitch w:val="variable"/>
-    <w:sig w:usb0="00008003" w:usb1="00000000" w:usb2="00000000" w:usb3="00000000" w:csb0="00000001" w:csb1="00000000"/>
-  </w:font>
-  <w:font w:name="Verdana">
-    <w:panose1 w:val="020B0604030504040204"/>
-    <w:charset w:val="00"/>
-    <w:family w:val="swiss"/>
-    <w:pitch w:val="variable"/>
-    <w:sig w:usb0="A10006FF" w:usb1="4000205B" w:usb2="00000010" w:usb3="00000000" w:csb0="0000019F" w:csb1="00000000"/>
-  </w:font>
-  <w:font w:name="Arial Narrow">
-    <w:panose1 w:val="020B0606020202030204"/>
-    <w:charset w:val="00"/>
-    <w:family w:val="swiss"/>
-    <w:pitch w:val="variable"/>
-    <w:sig w:usb0="00000287" w:usb1="00000800" w:usb2="00000000" w:usb3="00000000" w:csb0="0000009F" w:csb1="00000000"/>
-  </w:font>
-</w:fonts>
-</file>
-
-<file path=word/glossary/settings.xml><?xml version="1.0" encoding="utf-8"?>
-<w:settings xmlns:mc="http://schemas.openxmlformats.org/markup-compatibility/2006" xmlns:o="urn:schemas-microsoft-com:office:office" xmlns:r="http://schemas.openxmlformats.org/officeDocument/2006/relationships" xmlns:m="http://schemas.openxmlformats.org/officeDocument/2006/math" xmlns:v="urn:schemas-microsoft-com:vml" xmlns:w10="urn:schemas-microsoft-com:office:word" xmlns:w="http://schemas.openxmlformats.org/wordprocessingml/2006/main" xmlns:w14="http://schemas.microsoft.com/office/word/2010/wordml" xmlns:sl="http://schemas.openxmlformats.org/schemaLibrary/2006/main" mc:Ignorable="w14">
-  <w:view w:val="normal"/>
-  <w:defaultTabStop w:val="708"/>
-  <w:hyphenationZone w:val="425"/>
-  <w:characterSpacingControl w:val="doNotCompress"/>
-  <w:compat>
-    <w:useFELayout/>
-    <w:compatSetting w:name="compatibilityMode" w:uri="http://schemas.microsoft.com/office/word" w:val="14"/>
-    <w:compatSetting w:name="overrideTableStyleFontSizeAndJustification" w:uri="http://schemas.microsoft.com/office/word" w:val="1"/>
-    <w:compatSetting w:name="enableOpenTypeFeatures" w:uri="http://schemas.microsoft.com/office/word" w:val="1"/>
-    <w:compatSetting w:name="doNotFlipMirrorIndents" w:uri="http://schemas.microsoft.com/office/word" w:val="1"/>
-  </w:compat>
-  <w:rsids>
-    <w:rsidRoot w:val="000B31C4"/>
-    <w:rsid w:val="000B31C4"/>
-  </w:rsids>
-  <m:mathPr>
-    <m:mathFont m:val="Cambria Math"/>
-    <m:brkBin m:val="before"/>
-    <m:brkBinSub m:val="--"/>
-    <m:smallFrac m:val="0"/>
-    <m:dispDef/>
-    <m:lMargin m:val="0"/>
-    <m:rMargin m:val="0"/>
-    <m:defJc m:val="centerGroup"/>
-    <m:wrapIndent m:val="1440"/>
-    <m:intLim m:val="subSup"/>
-    <m:naryLim m:val="undOvr"/>
-  </m:mathPr>
-  <w:themeFontLang w:val="fr-FR"/>
-  <w:clrSchemeMapping w:bg1="light1" w:t1="dark1" w:bg2="light2" w:t2="dark2" w:accent1="accent1" w:accent2="accent2" w:accent3="accent3" w:accent4="accent4" w:accent5="accent5" w:accent6="accent6" w:hyperlink="hyperlink" w:followedHyperlink="followedHyperlink"/>
-  <w:decimalSymbol w:val=","/>
-  <w:listSeparator w:val=";"/>
-</w:settings>
-</file>
-
-<file path=word/glossary/styles.xml><?xml version="1.0" encoding="utf-8"?>
-<w:styles xmlns:mc="http://schemas.openxmlformats.org/markup-compatibility/2006" xmlns:r="http://schemas.openxmlformats.org/officeDocument/2006/relationships" xmlns:w="http://schemas.openxmlformats.org/wordprocessingml/2006/main" xmlns:w14="http://schemas.microsoft.com/office/word/2010/wordml" mc:Ignorable="w14">
-  <w:docDefaults>
-    <w:rPrDefault>
-      <w:rPr>
-        <w:rFonts w:asciiTheme="minorHAnsi" w:eastAsiaTheme="minorEastAsia" w:hAnsiTheme="minorHAnsi" w:cstheme="minorBidi"/>
-        <w:sz w:val="22"/>
-        <w:szCs w:val="22"/>
-        <w:lang w:val="fr-FR" w:eastAsia="fr-FR" w:bidi="ar-SA"/>
-      </w:rPr>
-    </w:rPrDefault>
-    <w:pPrDefault>
-      <w:pPr>
-        <w:spacing w:after="200" w:line="276" w:lineRule="auto"/>
-      </w:pPr>
-    </w:pPrDefault>
-  </w:docDefaults>
-  <w:latentStyles w:defLockedState="0" w:defUIPriority="99" w:defSemiHidden="1" w:defUnhideWhenUsed="1" w:defQFormat="0" w:count="267">
-    <w:lsdException w:name="Normal" w:semiHidden="0" w:uiPriority="0" w:unhideWhenUsed="0" w:qFormat="1"/>
-    <w:lsdException w:name="heading 1" w:semiHidden="0" w:uiPriority="9" w:unhideWhenUsed="0" w:qFormat="1"/>
-    <w:lsdException w:name="heading 2" w:uiPriority="9" w:qFormat="1"/>
-    <w:lsdException w:name="heading 3" w:uiPriority="9" w:qFormat="1"/>
-    <w:lsdException w:name="heading 4" w:uiPriority="9" w:qFormat="1"/>
-    <w:lsdException w:name="heading 5" w:uiPriority="9" w:qFormat="1"/>
-    <w:lsdException w:name="heading 6" w:uiPriority="9" w:qFormat="1"/>
-    <w:lsdException w:name="heading 7" w:uiPriority="9" w:qFormat="1"/>
-    <w:lsdException w:name="heading 8" w:uiPriority="9" w:qFormat="1"/>
-    <w:lsdException w:name="heading 9" w:uiPriority="9" w:qFormat="1"/>
-    <w:lsdException w:name="toc 1" w:uiPriority="39"/>
-    <w:lsdException w:name="toc 2" w:uiPriority="39"/>
-    <w:lsdException w:name="toc 3" w:uiPriority="39"/>
-    <w:lsdException w:name="toc 4" w:uiPriority="39"/>
-    <w:lsdException w:name="toc 5" w:uiPriority="39"/>
-    <w:lsdException w:name="toc 6" w:uiPriority="39"/>
-    <w:lsdException w:name="toc 7" w:uiPriority="39"/>
-    <w:lsdException w:name="toc 8" w:uiPriority="39"/>
-    <w:lsdException w:name="toc 9" w:uiPriority="39"/>
-    <w:lsdException w:name="caption" w:uiPriority="35" w:qFormat="1"/>
-    <w:lsdException w:name="Title" w:semiHidden="0" w:uiPriority="10" w:unhideWhenUsed="0" w:qFormat="1"/>
-    <w:lsdException w:name="Default Paragraph Font" w:uiPriority="1"/>
-    <w:lsdException w:name="Subtitle" w:semiHidden="0" w:uiPriority="11" w:unhideWhenUsed="0" w:qFormat="1"/>
-    <w:lsdException w:name="Strong" w:semiHidden="0" w:uiPriority="22" w:unhideWhenUsed="0" w:qFormat="1"/>
-    <w:lsdException w:name="Emphasis" w:semiHidden="0" w:uiPriority="20" w:unhideWhenUsed="0" w:qFormat="1"/>
-    <w:lsdException w:name="Table Grid" w:semiHidden="0" w:uiPriority="59" w:unhideWhenUsed="0"/>
-    <w:lsdException w:name="Placeholder Text" w:unhideWhenUsed="0"/>
-    <w:lsdException w:name="No Spacing" w:semiHidden="0" w:uiPriority="1" w:unhideWhenUsed="0" w:qFormat="1"/>
-    <w:lsdException w:name="Light Shading" w:semiHidden="0" w:uiPriority="60" w:unhideWhenUsed="0"/>
-    <w:lsdException w:name="Light List" w:semiHidden="0" w:uiPriority="61" w:unhideWhenUsed="0"/>
-    <w:lsdException w:name="Light Grid" w:semiHidden="0" w:uiPriority="62" w:unhideWhenUsed="0"/>
-    <w:lsdException w:name="Medium Shading 1" w:semiHidden="0" w:uiPriority="63" w:unhideWhenUsed="0"/>
-    <w:lsdException w:name="Medium Shading 2" w:semiHidden="0" w:uiPriority="64" w:unhideWhenUsed="0"/>
-    <w:lsdException w:name="Medium List 1" w:semiHidden="0" w:uiPriority="65" w:unhideWhenUsed="0"/>
-    <w:lsdException w:name="Medium List 2" w:semiHidden="0" w:uiPriority="66" w:unhideWhenUsed="0"/>
-    <w:lsdException w:name="Medium Grid 1" w:semiHidden="0" w:uiPriority="67" w:unhideWhenUsed="0"/>
-    <w:lsdException w:name="Medium Grid 2" w:semiHidden="0" w:uiPriority="68" w:unhideWhenUsed="0"/>
-    <w:lsdException w:name="Medium Grid 3" w:semiHidden="0" w:uiPriority="69" w:unhideWhenUsed="0"/>
-    <w:lsdException w:name="Dark List" w:semiHidden="0" w:uiPriority="70" w:unhideWhenUsed="0"/>
-    <w:lsdException w:name="Colorful Shading" w:semiHidden="0" w:uiPriority="71" w:unhideWhenUsed="0"/>
-    <w:lsdException w:name="Colorful List" w:semiHidden="0" w:uiPriority="72" w:unhideWhenUsed="0"/>
-    <w:lsdException w:name="Colorful Grid" w:semiHidden="0" w:uiPriority="73" w:unhideWhenUsed="0"/>
-    <w:lsdException w:name="Light Shading Accent 1" w:semiHidden="0" w:uiPriority="60" w:unhideWhenUsed="0"/>
-    <w:lsdException w:name="Light List Accent 1" w:semiHidden="0" w:uiPriority="61" w:unhideWhenUsed="0"/>
-    <w:lsdException w:name="Light Grid Accent 1" w:semiHidden="0" w:uiPriority="62" w:unhideWhenUsed="0"/>
-    <w:lsdException w:name="Medium Shading 1 Accent 1" w:semiHidden="0" w:uiPriority="63" w:unhideWhenUsed="0"/>
-    <w:lsdException w:name="Medium Shading 2 Accent 1" w:semiHidden="0" w:uiPriority="64" w:unhideWhenUsed="0"/>
-    <w:lsdException w:name="Medium List 1 Accent 1" w:semiHidden="0" w:uiPriority="65" w:unhideWhenUsed="0"/>
-    <w:lsdException w:name="Revision" w:unhideWhenUsed="0"/>
-    <w:lsdException w:name="List Paragraph" w:semiHidden="0" w:uiPriority="34" w:unhideWhenUsed="0" w:qFormat="1"/>
-    <w:lsdException w:name="Quote" w:semiHidden="0" w:uiPriority="29" w:unhideWhenUsed="0" w:qFormat="1"/>
-    <w:lsdException w:name="Intense Quote" w:semiHidden="0" w:uiPriority="30" w:unhideWhenUsed="0" w:qFormat="1"/>
-    <w:lsdException w:name="Medium List 2 Accent 1" w:semiHidden="0" w:uiPriority="66" w:unhideWhenUsed="0"/>
-    <w:lsdException w:name="Medium Grid 1 Accent 1" w:semiHidden="0" w:uiPriority="67" w:unhideWhenUsed="0"/>
-    <w:lsdException w:name="Medium Grid 2 Accent 1" w:semiHidden="0" w:uiPriority="68" w:unhideWhenUsed="0"/>
-    <w:lsdException w:name="Medium Grid 3 Accent 1" w:semiHidden="0" w:uiPriority="69" w:unhideWhenUsed="0"/>
-    <w:lsdException w:name="Dark List Accent 1" w:semiHidden="0" w:uiPriority="70" w:unhideWhenUsed="0"/>
-    <w:lsdException w:name="Colorful Shading Accent 1" w:semiHidden="0" w:uiPriority="71" w:unhideWhenUsed="0"/>
-    <w:lsdException w:name="Colorful List Accent 1" w:semiHidden="0" w:uiPriority="72" w:unhideWhenUsed="0"/>
-    <w:lsdException w:name="Colorful Grid Accent 1" w:semiHidden="0" w:uiPriority="73" w:unhideWhenUsed="0"/>
-    <w:lsdException w:name="Light Shading Accent 2" w:semiHidden="0" w:uiPriority="60" w:unhideWhenUsed="0"/>
-    <w:lsdException w:name="Light List Accent 2" w:semiHidden="0" w:uiPriority="61" w:unhideWhenUsed="0"/>
-    <w:lsdException w:name="Light Grid Accent 2" w:semiHidden="0" w:uiPriority="62" w:unhideWhenUsed="0"/>
-    <w:lsdException w:name="Medium Shading 1 Accent 2" w:semiHidden="0" w:uiPriority="63" w:unhideWhenUsed="0"/>
-    <w:lsdException w:name="Medium Shading 2 Accent 2" w:semiHidden="0" w:uiPriority="64" w:unhideWhenUsed="0"/>
-    <w:lsdException w:name="Medium List 1 Accent 2" w:semiHidden="0" w:uiPriority="65" w:unhideWhenUsed="0"/>
-    <w:lsdException w:name="Medium List 2 Accent 2" w:semiHidden="0" w:uiPriority="66" w:unhideWhenUsed="0"/>
-    <w:lsdException w:name="Medium Grid 1 Accent 2" w:semiHidden="0" w:uiPriority="67" w:unhideWhenUsed="0"/>
-    <w:lsdException w:name="Medium Grid 2 Accent 2" w:semiHidden="0" w:uiPriority="68" w:unhideWhenUsed="0"/>
-    <w:lsdException w:name="Medium Grid 3 Accent 2" w:semiHidden="0" w:uiPriority="69" w:unhideWhenUsed="0"/>
-    <w:lsdException w:name="Dark List Accent 2" w:semiHidden="0" w:uiPriority="70" w:unhideWhenUsed="0"/>
-    <w:lsdException w:name="Colorful Shading Accent 2" w:semiHidden="0" w:uiPriority="71" w:unhideWhenUsed="0"/>
-    <w:lsdException w:name="Colorful List Accent 2" w:semiHidden="0" w:uiPriority="72" w:unhideWhenUsed="0"/>
-    <w:lsdException w:name="Colorful Grid Accent 2" w:semiHidden="0" w:uiPriority="73" w:unhideWhenUsed="0"/>
-    <w:lsdException w:name="Light Shading Accent 3" w:semiHidden="0" w:uiPriority="60" w:unhideWhenUsed="0"/>
-    <w:lsdException w:name="Light List Accent 3" w:semiHidden="0" w:uiPriority="61" w:unhideWhenUsed="0"/>
-    <w:lsdException w:name="Light Grid Accent 3" w:semiHidden="0" w:uiPriority="62" w:unhideWhenUsed="0"/>
-    <w:lsdException w:name="Medium Shading 1 Accent 3" w:semiHidden="0" w:uiPriority="63" w:unhideWhenUsed="0"/>
-    <w:lsdException w:name="Medium Shading 2 Accent 3" w:semiHidden="0" w:uiPriority="64" w:unhideWhenUsed="0"/>
-    <w:lsdException w:name="Medium List 1 Accent 3" w:semiHidden="0" w:uiPriority="65" w:unhideWhenUsed="0"/>
-    <w:lsdException w:name="Medium List 2 Accent 3" w:semiHidden="0" w:uiPriority="66" w:unhideWhenUsed="0"/>
-    <w:lsdException w:name="Medium Grid 1 Accent 3" w:semiHidden="0" w:uiPriority="67" w:unhideWhenUsed="0"/>
-    <w:lsdException w:name="Medium Grid 2 Accent 3" w:semiHidden="0" w:uiPriority="68" w:unhideWhenUsed="0"/>
-    <w:lsdException w:name="Medium Grid 3 Accent 3" w:semiHidden="0" w:uiPriority="69" w:unhideWhenUsed="0"/>
-    <w:lsdException w:name="Dark List Accent 3" w:semiHidden="0" w:uiPriority="70" w:unhideWhenUsed="0"/>
-    <w:lsdException w:name="Colorful Shading Accent 3" w:semiHidden="0" w:uiPriority="71" w:unhideWhenUsed="0"/>
-    <w:lsdException w:name="Colorful List Accent 3" w:semiHidden="0" w:uiPriority="72" w:unhideWhenUsed="0"/>
-    <w:lsdException w:name="Colorful Grid Accent 3" w:semiHidden="0" w:uiPriority="73" w:unhideWhenUsed="0"/>
-    <w:lsdException w:name="Light Shading Accent 4" w:semiHidden="0" w:uiPriority="60" w:unhideWhenUsed="0"/>
-    <w:lsdException w:name="Light List Accent 4" w:semiHidden="0" w:uiPriority="61" w:unhideWhenUsed="0"/>
-    <w:lsdException w:name="Light Grid Accent 4" w:semiHidden="0" w:uiPriority="62" w:unhideWhenUsed="0"/>
-    <w:lsdException w:name="Medium Shading 1 Accent 4" w:semiHidden="0" w:uiPriority="63" w:unhideWhenUsed="0"/>
-    <w:lsdException w:name="Medium Shading 2 Accent 4" w:semiHidden="0" w:uiPriority="64" w:unhideWhenUsed="0"/>
-    <w:lsdException w:name="Medium List 1 Accent 4" w:semiHidden="0" w:uiPriority="65" w:unhideWhenUsed="0"/>
-    <w:lsdException w:name="Medium List 2 Accent 4" w:semiHidden="0" w:uiPriority="66" w:unhideWhenUsed="0"/>
-    <w:lsdException w:name="Medium Grid 1 Accent 4" w:semiHidden="0" w:uiPriority="67" w:unhideWhenUsed="0"/>
-    <w:lsdException w:name="Medium Grid 2 Accent 4" w:semiHidden="0" w:uiPriority="68" w:unhideWhenUsed="0"/>
-    <w:lsdException w:name="Medium Grid 3 Accent 4" w:semiHidden="0" w:uiPriority="69" w:unhideWhenUsed="0"/>
-    <w:lsdException w:name="Dark List Accent 4" w:semiHidden="0" w:uiPriority="70" w:unhideWhenUsed="0"/>
-    <w:lsdException w:name="Colorful Shading Accent 4" w:semiHidden="0" w:uiPriority="71" w:unhideWhenUsed="0"/>
-    <w:lsdException w:name="Colorful List Accent 4" w:semiHidden="0" w:uiPriority="72" w:unhideWhenUsed="0"/>
-    <w:lsdException w:name="Colorful Grid Accent 4" w:semiHidden="0" w:uiPriority="73" w:unhideWhenUsed="0"/>
-    <w:lsdException w:name="Light Shading Accent 5" w:semiHidden="0" w:uiPriority="60" w:unhideWhenUsed="0"/>
-    <w:lsdException w:name="Light List Accent 5" w:semiHidden="0" w:uiPriority="61" w:unhideWhenUsed="0"/>
-    <w:lsdException w:name="Light Grid Accent 5" w:semiHidden="0" w:uiPriority="62" w:unhideWhenUsed="0"/>
-    <w:lsdException w:name="Medium Shading 1 Accent 5" w:semiHidden="0" w:uiPriority="63" w:unhideWhenUsed="0"/>
-    <w:lsdException w:name="Medium Shading 2 Accent 5" w:semiHidden="0" w:uiPriority="64" w:unhideWhenUsed="0"/>
-    <w:lsdException w:name="Medium List 1 Accent 5" w:semiHidden="0" w:uiPriority="65" w:unhideWhenUsed="0"/>
-    <w:lsdException w:name="Medium List 2 Accent 5" w:semiHidden="0" w:uiPriority="66" w:unhideWhenUsed="0"/>
-    <w:lsdException w:name="Medium Grid 1 Accent 5" w:semiHidden="0" w:uiPriority="67" w:unhideWhenUsed="0"/>
-    <w:lsdException w:name="Medium Grid 2 Accent 5" w:semiHidden="0" w:uiPriority="68" w:unhideWhenUsed="0"/>
-    <w:lsdException w:name="Medium Grid 3 Accent 5" w:semiHidden="0" w:uiPriority="69" w:unhideWhenUsed="0"/>
-    <w:lsdException w:name="Dark List Accent 5" w:semiHidden="0" w:uiPriority="70" w:unhideWhenUsed="0"/>
-    <w:lsdException w:name="Colorful Shading Accent 5" w:semiHidden="0" w:uiPriority="71" w:unhideWhenUsed="0"/>
-    <w:lsdException w:name="Colorful List Accent 5" w:semiHidden="0" w:uiPriority="72" w:unhideWhenUsed="0"/>
-    <w:lsdException w:name="Colorful Grid Accent 5" w:semiHidden="0" w:uiPriority="73" w:unhideWhenUsed="0"/>
-    <w:lsdException w:name="Light Shading Accent 6" w:semiHidden="0" w:uiPriority="60" w:unhideWhenUsed="0"/>
-    <w:lsdException w:name="Light List Accent 6" w:semiHidden="0" w:uiPriority="61" w:unhideWhenUsed="0"/>
-    <w:lsdException w:name="Light Grid Accent 6" w:semiHidden="0" w:uiPriority="62" w:unhideWhenUsed="0"/>
-    <w:lsdException w:name="Medium Shading 1 Accent 6" w:semiHidden="0" w:uiPriority="63" w:unhideWhenUsed="0"/>
-    <w:lsdException w:name="Medium Shading 2 Accent 6" w:semiHidden="0" w:uiPriority="64" w:unhideWhenUsed="0"/>
-    <w:lsdException w:name="Medium List 1 Accent 6" w:semiHidden="0" w:uiPriority="65" w:unhideWhenUsed="0"/>
-    <w:lsdException w:name="Medium List 2 Accent 6" w:semiHidden="0" w:uiPriority="66" w:unhideWhenUsed="0"/>
-    <w:lsdException w:name="Medium Grid 1 Accent 6" w:semiHidden="0" w:uiPriority="67" w:unhideWhenUsed="0"/>
-    <w:lsdException w:name="Medium Grid 2 Accent 6" w:semiHidden="0" w:uiPriority="68" w:unhideWhenUsed="0"/>
-    <w:lsdException w:name="Medium Grid 3 Accent 6" w:semiHidden="0" w:uiPriority="69" w:unhideWhenUsed="0"/>
-    <w:lsdException w:name="Dark List Accent 6" w:semiHidden="0" w:uiPriority="70" w:unhideWhenUsed="0"/>
-    <w:lsdException w:name="Colorful Shading Accent 6" w:semiHidden="0" w:uiPriority="71" w:unhideWhenUsed="0"/>
-    <w:lsdException w:name="Colorful List Accent 6" w:semiHidden="0" w:uiPriority="72" w:unhideWhenUsed="0"/>
-    <w:lsdException w:name="Colorful Grid Accent 6" w:semiHidden="0" w:uiPriority="73" w:unhideWhenUsed="0"/>
-    <w:lsdException w:name="Subtle Emphasis" w:semiHidden="0" w:uiPriority="19" w:unhideWhenUsed="0" w:qFormat="1"/>
-    <w:lsdException w:name="Intense Emphasis" w:semiHidden="0" w:uiPriority="21" w:unhideWhenUsed="0" w:qFormat="1"/>
-    <w:lsdException w:name="Subtle Reference" w:semiHidden="0" w:uiPriority="31" w:unhideWhenUsed="0" w:qFormat="1"/>
-    <w:lsdException w:name="Intense Reference" w:semiHidden="0" w:uiPriority="32" w:unhideWhenUsed="0" w:qFormat="1"/>
-    <w:lsdException w:name="Book Title" w:semiHidden="0" w:uiPriority="33" w:unhideWhenUsed="0" w:qFormat="1"/>
-    <w:lsdException w:name="Bibliography" w:uiPriority="37"/>
-    <w:lsdException w:name="TOC Heading" w:uiPriority="39" w:qFormat="1"/>
-  </w:latentStyles>
-  <w:style w:type="paragraph" w:default="1" w:styleId="Normal">
-    <w:name w:val="Normal"/>
-    <w:qFormat/>
-  </w:style>
-  <w:style w:type="character" w:default="1" w:styleId="Policepardfaut">
-    <w:name w:val="Default Paragraph Font"/>
-    <w:uiPriority w:val="1"/>
-    <w:semiHidden/>
-    <w:unhideWhenUsed/>
-  </w:style>
-  <w:style w:type="table" w:default="1" w:styleId="TableauNormal">
-    <w:name w:val="Normal Table"/>
-    <w:uiPriority w:val="99"/>
-    <w:semiHidden/>
-    <w:unhideWhenUsed/>
-    <w:tblPr>
-      <w:tblInd w:w="0" w:type="dxa"/>
-      <w:tblCellMar>
-        <w:top w:w="0" w:type="dxa"/>
-        <w:left w:w="108" w:type="dxa"/>
-        <w:bottom w:w="0" w:type="dxa"/>
-        <w:right w:w="108" w:type="dxa"/>
-      </w:tblCellMar>
-    </w:tblPr>
-  </w:style>
-  <w:style w:type="numbering" w:default="1" w:styleId="Aucuneliste">
-    <w:name w:val="No List"/>
-    <w:uiPriority w:val="99"/>
-    <w:semiHidden/>
-    <w:unhideWhenUsed/>
-  </w:style>
-  <w:style w:type="character" w:styleId="Textedelespacerserv">
-    <w:name w:val="Placeholder Text"/>
-    <w:basedOn w:val="Policepardfaut"/>
-    <w:uiPriority w:val="99"/>
-    <w:semiHidden/>
-    <w:rsid w:val="000B31C4"/>
-    <w:rPr>
-      <w:color w:val="808080"/>
-    </w:rPr>
-  </w:style>
-  <w:style w:type="paragraph" w:customStyle="1" w:styleId="16ADAE0475FE41BB8A65E4A56B281709">
-    <w:name w:val="16ADAE0475FE41BB8A65E4A56B281709"/>
-    <w:rsid w:val="000B31C4"/>
-  </w:style>
-</w:styles>
-</file>
-
-<file path=word/glossary/stylesWithEffects.xml><?xml version="1.0" encoding="utf-8"?>
-<w:styles xmlns:wpc="http://schemas.microsoft.com/office/word/2010/wordprocessingCanvas" xmlns:mc="http://schemas.openxmlformats.org/markup-compatibility/2006" xmlns:o="urn:schemas-microsoft-com:office:office" xmlns:r="http://schemas.openxmlformats.org/officeDocument/2006/relationships" xmlns:m="http://schemas.openxmlformats.org/officeDocument/2006/math" xmlns:v="urn:schemas-microsoft-com:vml" xmlns:wp14="http://schemas.microsoft.com/office/word/2010/wordprocessingDrawing" xmlns:wp="http://schemas.openxmlformats.org/drawingml/2006/wordprocessingDrawing" xmlns:w10="urn:schemas-microsoft-com:office:word" xmlns:w="http://schemas.openxmlformats.org/wordprocessingml/2006/main" xmlns:w14="http://schemas.microsoft.com/office/word/2010/wordml" xmlns:wpg="http://schemas.microsoft.com/office/word/2010/wordprocessingGroup" xmlns:wpi="http://schemas.microsoft.com/office/word/2010/wordprocessingInk" xmlns:wne="http://schemas.microsoft.com/office/word/2006/wordml" xmlns:wps="http://schemas.microsoft.com/office/word/2010/wordprocessingShape" mc:Ignorable="w14 wp14">
-  <w:docDefaults>
-    <w:rPrDefault>
-      <w:rPr>
-        <w:rFonts w:asciiTheme="minorHAnsi" w:eastAsiaTheme="minorEastAsia" w:hAnsiTheme="minorHAnsi" w:cstheme="minorBidi"/>
-        <w:sz w:val="22"/>
-        <w:szCs w:val="22"/>
-        <w:lang w:val="fr-FR" w:eastAsia="fr-FR" w:bidi="ar-SA"/>
-      </w:rPr>
-    </w:rPrDefault>
-    <w:pPrDefault>
-      <w:pPr>
-        <w:spacing w:after="200" w:line="276" w:lineRule="auto"/>
-      </w:pPr>
-    </w:pPrDefault>
-  </w:docDefaults>
-  <w:latentStyles w:defLockedState="0" w:defUIPriority="99" w:defSemiHidden="1" w:defUnhideWhenUsed="1" w:defQFormat="0" w:count="267">
-    <w:lsdException w:name="Normal" w:semiHidden="0" w:uiPriority="0" w:unhideWhenUsed="0" w:qFormat="1"/>
-    <w:lsdException w:name="heading 1" w:semiHidden="0" w:uiPriority="9" w:unhideWhenUsed="0" w:qFormat="1"/>
-    <w:lsdException w:name="heading 2" w:uiPriority="9" w:qFormat="1"/>
-    <w:lsdException w:name="heading 3" w:uiPriority="9" w:qFormat="1"/>
-    <w:lsdException w:name="heading 4" w:uiPriority="9" w:qFormat="1"/>
-    <w:lsdException w:name="heading 5" w:uiPriority="9" w:qFormat="1"/>
-    <w:lsdException w:name="heading 6" w:uiPriority="9" w:qFormat="1"/>
-    <w:lsdException w:name="heading 7" w:uiPriority="9" w:qFormat="1"/>
-    <w:lsdException w:name="heading 8" w:uiPriority="9" w:qFormat="1"/>
-    <w:lsdException w:name="heading 9" w:uiPriority="9" w:qFormat="1"/>
-    <w:lsdException w:name="toc 1" w:uiPriority="39"/>
-    <w:lsdException w:name="toc 2" w:uiPriority="39"/>
-    <w:lsdException w:name="toc 3" w:uiPriority="39"/>
-    <w:lsdException w:name="toc 4" w:uiPriority="39"/>
-    <w:lsdException w:name="toc 5" w:uiPriority="39"/>
-    <w:lsdException w:name="toc 6" w:uiPriority="39"/>
-    <w:lsdException w:name="toc 7" w:uiPriority="39"/>
-    <w:lsdException w:name="toc 8" w:uiPriority="39"/>
-    <w:lsdException w:name="toc 9" w:uiPriority="39"/>
-    <w:lsdException w:name="caption" w:uiPriority="35" w:qFormat="1"/>
-    <w:lsdException w:name="Title" w:semiHidden="0" w:uiPriority="10" w:unhideWhenUsed="0" w:qFormat="1"/>
-    <w:lsdException w:name="Default Paragraph Font" w:uiPriority="1"/>
-    <w:lsdException w:name="Subtitle" w:semiHidden="0" w:uiPriority="11" w:unhideWhenUsed="0" w:qFormat="1"/>
-    <w:lsdException w:name="Strong" w:semiHidden="0" w:uiPriority="22" w:unhideWhenUsed="0" w:qFormat="1"/>
-    <w:lsdException w:name="Emphasis" w:semiHidden="0" w:uiPriority="20" w:unhideWhenUsed="0" w:qFormat="1"/>
-    <w:lsdException w:name="Table Grid" w:semiHidden="0" w:uiPriority="59" w:unhideWhenUsed="0"/>
-    <w:lsdException w:name="Placeholder Text" w:unhideWhenUsed="0"/>
-    <w:lsdException w:name="No Spacing" w:semiHidden="0" w:uiPriority="1" w:unhideWhenUsed="0" w:qFormat="1"/>
-    <w:lsdException w:name="Light Shading" w:semiHidden="0" w:uiPriority="60" w:unhideWhenUsed="0"/>
-    <w:lsdException w:name="Light List" w:semiHidden="0" w:uiPriority="61" w:unhideWhenUsed="0"/>
-    <w:lsdException w:name="Light Grid" w:semiHidden="0" w:uiPriority="62" w:unhideWhenUsed="0"/>
-    <w:lsdException w:name="Medium Shading 1" w:semiHidden="0" w:uiPriority="63" w:unhideWhenUsed="0"/>
-    <w:lsdException w:name="Medium Shading 2" w:semiHidden="0" w:uiPriority="64" w:unhideWhenUsed="0"/>
-    <w:lsdException w:name="Medium List 1" w:semiHidden="0" w:uiPriority="65" w:unhideWhenUsed="0"/>
-    <w:lsdException w:name="Medium List 2" w:semiHidden="0" w:uiPriority="66" w:unhideWhenUsed="0"/>
-    <w:lsdException w:name="Medium Grid 1" w:semiHidden="0" w:uiPriority="67" w:unhideWhenUsed="0"/>
-    <w:lsdException w:name="Medium Grid 2" w:semiHidden="0" w:uiPriority="68" w:unhideWhenUsed="0"/>
-    <w:lsdException w:name="Medium Grid 3" w:semiHidden="0" w:uiPriority="69" w:unhideWhenUsed="0"/>
-    <w:lsdException w:name="Dark List" w:semiHidden="0" w:uiPriority="70" w:unhideWhenUsed="0"/>
-    <w:lsdException w:name="Colorful Shading" w:semiHidden="0" w:uiPriority="71" w:unhideWhenUsed="0"/>
-    <w:lsdException w:name="Colorful List" w:semiHidden="0" w:uiPriority="72" w:unhideWhenUsed="0"/>
-    <w:lsdException w:name="Colorful Grid" w:semiHidden="0" w:uiPriority="73" w:unhideWhenUsed="0"/>
-    <w:lsdException w:name="Light Shading Accent 1" w:semiHidden="0" w:uiPriority="60" w:unhideWhenUsed="0"/>
-    <w:lsdException w:name="Light List Accent 1" w:semiHidden="0" w:uiPriority="61" w:unhideWhenUsed="0"/>
-    <w:lsdException w:name="Light Grid Accent 1" w:semiHidden="0" w:uiPriority="62" w:unhideWhenUsed="0"/>
-    <w:lsdException w:name="Medium Shading 1 Accent 1" w:semiHidden="0" w:uiPriority="63" w:unhideWhenUsed="0"/>
-    <w:lsdException w:name="Medium Shading 2 Accent 1" w:semiHidden="0" w:uiPriority="64" w:unhideWhenUsed="0"/>
-    <w:lsdException w:name="Medium List 1 Accent 1" w:semiHidden="0" w:uiPriority="65" w:unhideWhenUsed="0"/>
-    <w:lsdException w:name="Revision" w:unhideWhenUsed="0"/>
-    <w:lsdException w:name="List Paragraph" w:semiHidden="0" w:uiPriority="34" w:unhideWhenUsed="0" w:qFormat="1"/>
-    <w:lsdException w:name="Quote" w:semiHidden="0" w:uiPriority="29" w:unhideWhenUsed="0" w:qFormat="1"/>
-    <w:lsdException w:name="Intense Quote" w:semiHidden="0" w:uiPriority="30" w:unhideWhenUsed="0" w:qFormat="1"/>
-    <w:lsdException w:name="Medium List 2 Accent 1" w:semiHidden="0" w:uiPriority="66" w:unhideWhenUsed="0"/>
-    <w:lsdException w:name="Medium Grid 1 Accent 1" w:semiHidden="0" w:uiPriority="67" w:unhideWhenUsed="0"/>
-    <w:lsdException w:name="Medium Grid 2 Accent 1" w:semiHidden="0" w:uiPriority="68" w:unhideWhenUsed="0"/>
-    <w:lsdException w:name="Medium Grid 3 Accent 1" w:semiHidden="0" w:uiPriority="69" w:unhideWhenUsed="0"/>
-    <w:lsdException w:name="Dark List Accent 1" w:semiHidden="0" w:uiPriority="70" w:unhideWhenUsed="0"/>
-    <w:lsdException w:name="Colorful Shading Accent 1" w:semiHidden="0" w:uiPriority="71" w:unhideWhenUsed="0"/>
-    <w:lsdException w:name="Colorful List Accent 1" w:semiHidden="0" w:uiPriority="72" w:unhideWhenUsed="0"/>
-    <w:lsdException w:name="Colorful Grid Accent 1" w:semiHidden="0" w:uiPriority="73" w:unhideWhenUsed="0"/>
-    <w:lsdException w:name="Light Shading Accent 2" w:semiHidden="0" w:uiPriority="60" w:unhideWhenUsed="0"/>
-    <w:lsdException w:name="Light List Accent 2" w:semiHidden="0" w:uiPriority="61" w:unhideWhenUsed="0"/>
-    <w:lsdException w:name="Light Grid Accent 2" w:semiHidden="0" w:uiPriority="62" w:unhideWhenUsed="0"/>
-    <w:lsdException w:name="Medium Shading 1 Accent 2" w:semiHidden="0" w:uiPriority="63" w:unhideWhenUsed="0"/>
-    <w:lsdException w:name="Medium Shading 2 Accent 2" w:semiHidden="0" w:uiPriority="64" w:unhideWhenUsed="0"/>
-    <w:lsdException w:name="Medium List 1 Accent 2" w:semiHidden="0" w:uiPriority="65" w:unhideWhenUsed="0"/>
-    <w:lsdException w:name="Medium List 2 Accent 2" w:semiHidden="0" w:uiPriority="66" w:unhideWhenUsed="0"/>
-    <w:lsdException w:name="Medium Grid 1 Accent 2" w:semiHidden="0" w:uiPriority="67" w:unhideWhenUsed="0"/>
-    <w:lsdException w:name="Medium Grid 2 Accent 2" w:semiHidden="0" w:uiPriority="68" w:unhideWhenUsed="0"/>
-    <w:lsdException w:name="Medium Grid 3 Accent 2" w:semiHidden="0" w:uiPriority="69" w:unhideWhenUsed="0"/>
-    <w:lsdException w:name="Dark List Accent 2" w:semiHidden="0" w:uiPriority="70" w:unhideWhenUsed="0"/>
-    <w:lsdException w:name="Colorful Shading Accent 2" w:semiHidden="0" w:uiPriority="71" w:unhideWhenUsed="0"/>
-    <w:lsdException w:name="Colorful List Accent 2" w:semiHidden="0" w:uiPriority="72" w:unhideWhenUsed="0"/>
-    <w:lsdException w:name="Colorful Grid Accent 2" w:semiHidden="0" w:uiPriority="73" w:unhideWhenUsed="0"/>
-    <w:lsdException w:name="Light Shading Accent 3" w:semiHidden="0" w:uiPriority="60" w:unhideWhenUsed="0"/>
-    <w:lsdException w:name="Light List Accent 3" w:semiHidden="0" w:uiPriority="61" w:unhideWhenUsed="0"/>
-    <w:lsdException w:name="Light Grid Accent 3" w:semiHidden="0" w:uiPriority="62" w:unhideWhenUsed="0"/>
-    <w:lsdException w:name="Medium Shading 1 Accent 3" w:semiHidden="0" w:uiPriority="63" w:unhideWhenUsed="0"/>
-    <w:lsdException w:name="Medium Shading 2 Accent 3" w:semiHidden="0" w:uiPriority="64" w:unhideWhenUsed="0"/>
-    <w:lsdException w:name="Medium List 1 Accent 3" w:semiHidden="0" w:uiPriority="65" w:unhideWhenUsed="0"/>
-    <w:lsdException w:name="Medium List 2 Accent 3" w:semiHidden="0" w:uiPriority="66" w:unhideWhenUsed="0"/>
-    <w:lsdException w:name="Medium Grid 1 Accent 3" w:semiHidden="0" w:uiPriority="67" w:unhideWhenUsed="0"/>
-    <w:lsdException w:name="Medium Grid 2 Accent 3" w:semiHidden="0" w:uiPriority="68" w:unhideWhenUsed="0"/>
-    <w:lsdException w:name="Medium Grid 3 Accent 3" w:semiHidden="0" w:uiPriority="69" w:unhideWhenUsed="0"/>
-    <w:lsdException w:name="Dark List Accent 3" w:semiHidden="0" w:uiPriority="70" w:unhideWhenUsed="0"/>
-    <w:lsdException w:name="Colorful Shading Accent 3" w:semiHidden="0" w:uiPriority="71" w:unhideWhenUsed="0"/>
-    <w:lsdException w:name="Colorful List Accent 3" w:semiHidden="0" w:uiPriority="72" w:unhideWhenUsed="0"/>
-    <w:lsdException w:name="Colorful Grid Accent 3" w:semiHidden="0" w:uiPriority="73" w:unhideWhenUsed="0"/>
-    <w:lsdException w:name="Light Shading Accent 4" w:semiHidden="0" w:uiPriority="60" w:unhideWhenUsed="0"/>
-    <w:lsdException w:name="Light List Accent 4" w:semiHidden="0" w:uiPriority="61" w:unhideWhenUsed="0"/>
-    <w:lsdException w:name="Light Grid Accent 4" w:semiHidden="0" w:uiPriority="62" w:unhideWhenUsed="0"/>
-    <w:lsdException w:name="Medium Shading 1 Accent 4" w:semiHidden="0" w:uiPriority="63" w:unhideWhenUsed="0"/>
-    <w:lsdException w:name="Medium Shading 2 Accent 4" w:semiHidden="0" w:uiPriority="64" w:unhideWhenUsed="0"/>
-    <w:lsdException w:name="Medium List 1 Accent 4" w:semiHidden="0" w:uiPriority="65" w:unhideWhenUsed="0"/>
-    <w:lsdException w:name="Medium List 2 Accent 4" w:semiHidden="0" w:uiPriority="66" w:unhideWhenUsed="0"/>
-    <w:lsdException w:name="Medium Grid 1 Accent 4" w:semiHidden="0" w:uiPriority="67" w:unhideWhenUsed="0"/>
-    <w:lsdException w:name="Medium Grid 2 Accent 4" w:semiHidden="0" w:uiPriority="68" w:unhideWhenUsed="0"/>
-    <w:lsdException w:name="Medium Grid 3 Accent 4" w:semiHidden="0" w:uiPriority="69" w:unhideWhenUsed="0"/>
-    <w:lsdException w:name="Dark List Accent 4" w:semiHidden="0" w:uiPriority="70" w:unhideWhenUsed="0"/>
-    <w:lsdException w:name="Colorful Shading Accent 4" w:semiHidden="0" w:uiPriority="71" w:unhideWhenUsed="0"/>
-    <w:lsdException w:name="Colorful List Accent 4" w:semiHidden="0" w:uiPriority="72" w:unhideWhenUsed="0"/>
-    <w:lsdException w:name="Colorful Grid Accent 4" w:semiHidden="0" w:uiPriority="73" w:unhideWhenUsed="0"/>
-    <w:lsdException w:name="Light Shading Accent 5" w:semiHidden="0" w:uiPriority="60" w:unhideWhenUsed="0"/>
-    <w:lsdException w:name="Light List Accent 5" w:semiHidden="0" w:uiPriority="61" w:unhideWhenUsed="0"/>
-    <w:lsdException w:name="Light Grid Accent 5" w:semiHidden="0" w:uiPriority="62" w:unhideWhenUsed="0"/>
-    <w:lsdException w:name="Medium Shading 1 Accent 5" w:semiHidden="0" w:uiPriority="63" w:unhideWhenUsed="0"/>
-    <w:lsdException w:name="Medium Shading 2 Accent 5" w:semiHidden="0" w:uiPriority="64" w:unhideWhenUsed="0"/>
-    <w:lsdException w:name="Medium List 1 Accent 5" w:semiHidden="0" w:uiPriority="65" w:unhideWhenUsed="0"/>
-    <w:lsdException w:name="Medium List 2 Accent 5" w:semiHidden="0" w:uiPriority="66" w:unhideWhenUsed="0"/>
-    <w:lsdException w:name="Medium Grid 1 Accent 5" w:semiHidden="0" w:uiPriority="67" w:unhideWhenUsed="0"/>
-    <w:lsdException w:name="Medium Grid 2 Accent 5" w:semiHidden="0" w:uiPriority="68" w:unhideWhenUsed="0"/>
-    <w:lsdException w:name="Medium Grid 3 Accent 5" w:semiHidden="0" w:uiPriority="69" w:unhideWhenUsed="0"/>
-    <w:lsdException w:name="Dark List Accent 5" w:semiHidden="0" w:uiPriority="70" w:unhideWhenUsed="0"/>
-    <w:lsdException w:name="Colorful Shading Accent 5" w:semiHidden="0" w:uiPriority="71" w:unhideWhenUsed="0"/>
-    <w:lsdException w:name="Colorful List Accent 5" w:semiHidden="0" w:uiPriority="72" w:unhideWhenUsed="0"/>
-    <w:lsdException w:name="Colorful Grid Accent 5" w:semiHidden="0" w:uiPriority="73" w:unhideWhenUsed="0"/>
-    <w:lsdException w:name="Light Shading Accent 6" w:semiHidden="0" w:uiPriority="60" w:unhideWhenUsed="0"/>
-    <w:lsdException w:name="Light List Accent 6" w:semiHidden="0" w:uiPriority="61" w:unhideWhenUsed="0"/>
-    <w:lsdException w:name="Light Grid Accent 6" w:semiHidden="0" w:uiPriority="62" w:unhideWhenUsed="0"/>
-    <w:lsdException w:name="Medium Shading 1 Accent 6" w:semiHidden="0" w:uiPriority="63" w:unhideWhenUsed="0"/>
-    <w:lsdException w:name="Medium Shading 2 Accent 6" w:semiHidden="0" w:uiPriority="64" w:unhideWhenUsed="0"/>
-    <w:lsdException w:name="Medium List 1 Accent 6" w:semiHidden="0" w:uiPriority="65" w:unhideWhenUsed="0"/>
-    <w:lsdException w:name="Medium List 2 Accent 6" w:semiHidden="0" w:uiPriority="66" w:unhideWhenUsed="0"/>
-    <w:lsdException w:name="Medium Grid 1 Accent 6" w:semiHidden="0" w:uiPriority="67" w:unhideWhenUsed="0"/>
-    <w:lsdException w:name="Medium Grid 2 Accent 6" w:semiHidden="0" w:uiPriority="68" w:unhideWhenUsed="0"/>
-    <w:lsdException w:name="Medium Grid 3 Accent 6" w:semiHidden="0" w:uiPriority="69" w:unhideWhenUsed="0"/>
-    <w:lsdException w:name="Dark List Accent 6" w:semiHidden="0" w:uiPriority="70" w:unhideWhenUsed="0"/>
-    <w:lsdException w:name="Colorful Shading Accent 6" w:semiHidden="0" w:uiPriority="71" w:unhideWhenUsed="0"/>
-    <w:lsdException w:name="Colorful List Accent 6" w:semiHidden="0" w:uiPriority="72" w:unhideWhenUsed="0"/>
-    <w:lsdException w:name="Colorful Grid Accent 6" w:semiHidden="0" w:uiPriority="73" w:unhideWhenUsed="0"/>
-    <w:lsdException w:name="Subtle Emphasis" w:semiHidden="0" w:uiPriority="19" w:unhideWhenUsed="0" w:qFormat="1"/>
-    <w:lsdException w:name="Intense Emphasis" w:semiHidden="0" w:uiPriority="21" w:unhideWhenUsed="0" w:qFormat="1"/>
-    <w:lsdException w:name="Subtle Reference" w:semiHidden="0" w:uiPriority="31" w:unhideWhenUsed="0" w:qFormat="1"/>
-    <w:lsdException w:name="Intense Reference" w:semiHidden="0" w:uiPriority="32" w:unhideWhenUsed="0" w:qFormat="1"/>
-    <w:lsdException w:name="Book Title" w:semiHidden="0" w:uiPriority="33" w:unhideWhenUsed="0" w:qFormat="1"/>
-    <w:lsdException w:name="Bibliography" w:uiPriority="37"/>
-    <w:lsdException w:name="TOC Heading" w:uiPriority="39" w:qFormat="1"/>
-  </w:latentStyles>
-  <w:style w:type="paragraph" w:default="1" w:styleId="Normal">
-    <w:name w:val="Normal"/>
-    <w:qFormat/>
-  </w:style>
-  <w:style w:type="character" w:default="1" w:styleId="Policepardfaut">
-    <w:name w:val="Default Paragraph Font"/>
-    <w:uiPriority w:val="1"/>
-    <w:semiHidden/>
-    <w:unhideWhenUsed/>
-  </w:style>
-  <w:style w:type="table" w:default="1" w:styleId="TableauNormal">
-    <w:name w:val="Normal Table"/>
-    <w:uiPriority w:val="99"/>
-    <w:semiHidden/>
-    <w:unhideWhenUsed/>
-    <w:tblPr>
-      <w:tblInd w:w="0" w:type="dxa"/>
-      <w:tblCellMar>
-        <w:top w:w="0" w:type="dxa"/>
-        <w:left w:w="108" w:type="dxa"/>
-        <w:bottom w:w="0" w:type="dxa"/>
-        <w:right w:w="108" w:type="dxa"/>
-      </w:tblCellMar>
-    </w:tblPr>
-  </w:style>
-  <w:style w:type="numbering" w:default="1" w:styleId="Aucuneliste">
-    <w:name w:val="No List"/>
-    <w:uiPriority w:val="99"/>
-    <w:semiHidden/>
-    <w:unhideWhenUsed/>
-  </w:style>
-  <w:style w:type="character" w:styleId="Textedelespacerserv">
-    <w:name w:val="Placeholder Text"/>
-    <w:basedOn w:val="Policepardfaut"/>
-    <w:uiPriority w:val="99"/>
-    <w:semiHidden/>
-    <w:rsid w:val="000B31C4"/>
-    <w:rPr>
-      <w:color w:val="808080"/>
-    </w:rPr>
-  </w:style>
-  <w:style w:type="paragraph" w:customStyle="1" w:styleId="16ADAE0475FE41BB8A65E4A56B281709">
-    <w:name w:val="16ADAE0475FE41BB8A65E4A56B281709"/>
-    <w:rsid w:val="000B31C4"/>
-  </w:style>
-</w:styles>
-</file>
-
-<file path=word/glossary/webSettings.xml><?xml version="1.0" encoding="utf-8"?>
-<w:webSettings xmlns:mc="http://schemas.openxmlformats.org/markup-compatibility/2006" xmlns:r="http://schemas.openxmlformats.org/officeDocument/2006/relationships" xmlns:w="http://schemas.openxmlformats.org/wordprocessingml/2006/main" xmlns:w14="http://schemas.microsoft.com/office/word/2010/wordml" mc:Ignorable="w14">
-  <w:optimizeForBrowser/>
-  <w:allowPNG/>
-</w:webSettings>
-</file>
-
 <file path=word/theme/theme1.xml><?xml version="1.0" encoding="utf-8"?>
 <a:theme xmlns:a="http://schemas.openxmlformats.org/drawingml/2006/main" name="Thème Office">
   <a:themeElements>
@@ -10667,7 +10137,7 @@
 </file>
 
 <file path=customXml/itemProps1.xml><?xml version="1.0" encoding="utf-8"?>
-<ds:datastoreItem xmlns:ds="http://schemas.openxmlformats.org/officeDocument/2006/customXml" ds:itemID="{2F6D9AFF-12B4-4425-BE76-AD8A78A6F815}">
+<ds:datastoreItem xmlns:ds="http://schemas.openxmlformats.org/officeDocument/2006/customXml" ds:itemID="{642530F6-8608-4DDC-9352-60FF2F5D49BB}">
   <ds:schemaRefs>
     <ds:schemaRef ds:uri="http://schemas.openxmlformats.org/officeDocument/2006/bibliography"/>
   </ds:schemaRefs>

</xml_diff>